<commit_message>
primer commit de esta rama
</commit_message>
<xml_diff>
--- a/Comandos.docx
+++ b/Comandos.docx
@@ -1610,336 +1610,551 @@
         </w:rPr>
         <w:t xml:space="preserve"> en el lugar especificado.</w:t>
       </w:r>
+    </w:p>
+    <w:p>
+      <w:pPr>
+        <w:rPr>
+          <w:rFonts w:ascii="Arial" w:hAnsi="Arial" w:cs="Arial"/>
+          <w:b/>
+          <w:color w:val="FF0000"/>
+          <w:sz w:val="32"/>
+          <w:szCs w:val="32"/>
+          <w:lang w:val="en-US"/>
+        </w:rPr>
+      </w:pPr>
+      <w:proofErr w:type="spellStart"/>
+      <w:proofErr w:type="gramStart"/>
+      <w:r>
+        <w:rPr>
+          <w:rFonts w:ascii="Arial" w:hAnsi="Arial" w:cs="Arial"/>
+          <w:b/>
+          <w:color w:val="FF0000"/>
+          <w:sz w:val="32"/>
+          <w:szCs w:val="32"/>
+          <w:lang w:val="en-US"/>
+        </w:rPr>
+        <w:t>git</w:t>
+      </w:r>
+      <w:proofErr w:type="spellEnd"/>
+      <w:proofErr w:type="gramEnd"/>
+      <w:r>
+        <w:rPr>
+          <w:rFonts w:ascii="Arial" w:hAnsi="Arial" w:cs="Arial"/>
+          <w:b/>
+          <w:color w:val="FF0000"/>
+          <w:sz w:val="32"/>
+          <w:szCs w:val="32"/>
+          <w:lang w:val="en-US"/>
+        </w:rPr>
+        <w:t xml:space="preserve"> reset –hard *id del commit*</w:t>
+      </w:r>
+    </w:p>
+    <w:p>
+      <w:pPr>
+        <w:rPr>
+          <w:rFonts w:ascii="Arial" w:hAnsi="Arial" w:cs="Arial"/>
+          <w:b/>
+          <w:color w:val="000000" w:themeColor="text1"/>
+          <w:sz w:val="32"/>
+          <w:szCs w:val="32"/>
+        </w:rPr>
+      </w:pPr>
+      <w:r>
+        <w:rPr>
+          <w:rFonts w:ascii="Arial" w:hAnsi="Arial" w:cs="Arial"/>
+          <w:b/>
+          <w:color w:val="000000" w:themeColor="text1"/>
+          <w:sz w:val="32"/>
+          <w:szCs w:val="32"/>
+        </w:rPr>
+        <w:t xml:space="preserve">Para recuperar archivos en </w:t>
+      </w:r>
+      <w:proofErr w:type="spellStart"/>
+      <w:r>
+        <w:rPr>
+          <w:rFonts w:ascii="Arial" w:hAnsi="Arial" w:cs="Arial"/>
+          <w:b/>
+          <w:color w:val="000000" w:themeColor="text1"/>
+          <w:sz w:val="32"/>
+          <w:szCs w:val="32"/>
+        </w:rPr>
+        <w:t>algun</w:t>
+      </w:r>
+      <w:proofErr w:type="spellEnd"/>
+      <w:r>
+        <w:rPr>
+          <w:rFonts w:ascii="Arial" w:hAnsi="Arial" w:cs="Arial"/>
+          <w:b/>
+          <w:color w:val="000000" w:themeColor="text1"/>
+          <w:sz w:val="32"/>
+          <w:szCs w:val="32"/>
+        </w:rPr>
+        <w:t xml:space="preserve"> punto de todos los </w:t>
+      </w:r>
+      <w:proofErr w:type="spellStart"/>
+      <w:r>
+        <w:rPr>
+          <w:rFonts w:ascii="Arial" w:hAnsi="Arial" w:cs="Arial"/>
+          <w:b/>
+          <w:color w:val="000000" w:themeColor="text1"/>
+          <w:sz w:val="32"/>
+          <w:szCs w:val="32"/>
+        </w:rPr>
+        <w:t>commit</w:t>
+      </w:r>
+      <w:proofErr w:type="spellEnd"/>
+      <w:r>
+        <w:rPr>
+          <w:rFonts w:ascii="Arial" w:hAnsi="Arial" w:cs="Arial"/>
+          <w:b/>
+          <w:color w:val="000000" w:themeColor="text1"/>
+          <w:sz w:val="32"/>
+          <w:szCs w:val="32"/>
+        </w:rPr>
+        <w:t xml:space="preserve"> guardados.</w:t>
+      </w:r>
+    </w:p>
+    <w:p>
+      <w:pPr>
+        <w:rPr>
+          <w:rFonts w:ascii="Arial" w:hAnsi="Arial" w:cs="Arial"/>
+          <w:b/>
+          <w:color w:val="FF0000"/>
+          <w:sz w:val="32"/>
+          <w:szCs w:val="32"/>
+        </w:rPr>
+      </w:pPr>
+      <w:proofErr w:type="spellStart"/>
+      <w:proofErr w:type="gramStart"/>
+      <w:r>
+        <w:rPr>
+          <w:rFonts w:ascii="Arial" w:hAnsi="Arial" w:cs="Arial"/>
+          <w:b/>
+          <w:color w:val="FF0000"/>
+          <w:sz w:val="32"/>
+          <w:szCs w:val="32"/>
+        </w:rPr>
+        <w:t>git</w:t>
+      </w:r>
+      <w:proofErr w:type="spellEnd"/>
+      <w:proofErr w:type="gramEnd"/>
+      <w:r>
+        <w:rPr>
+          <w:rFonts w:ascii="Arial" w:hAnsi="Arial" w:cs="Arial"/>
+          <w:b/>
+          <w:color w:val="FF0000"/>
+          <w:sz w:val="32"/>
+          <w:szCs w:val="32"/>
+        </w:rPr>
+        <w:t xml:space="preserve"> </w:t>
+      </w:r>
+      <w:proofErr w:type="spellStart"/>
+      <w:r>
+        <w:rPr>
+          <w:rFonts w:ascii="Arial" w:hAnsi="Arial" w:cs="Arial"/>
+          <w:b/>
+          <w:color w:val="FF0000"/>
+          <w:sz w:val="32"/>
+          <w:szCs w:val="32"/>
+        </w:rPr>
+        <w:t>reflog</w:t>
+      </w:r>
+      <w:proofErr w:type="spellEnd"/>
+    </w:p>
+    <w:p>
+      <w:pPr>
+        <w:rPr>
+          <w:rFonts w:ascii="Arial" w:hAnsi="Arial" w:cs="Arial"/>
+          <w:b/>
+          <w:color w:val="000000" w:themeColor="text1"/>
+          <w:sz w:val="32"/>
+          <w:szCs w:val="32"/>
+        </w:rPr>
+      </w:pPr>
+      <w:r>
+        <w:rPr>
+          <w:rFonts w:ascii="Arial" w:hAnsi="Arial" w:cs="Arial"/>
+          <w:b/>
+          <w:color w:val="000000" w:themeColor="text1"/>
+          <w:sz w:val="32"/>
+          <w:szCs w:val="32"/>
+        </w:rPr>
+        <w:t xml:space="preserve">Para mostrar el histórico de todos los </w:t>
+      </w:r>
+      <w:proofErr w:type="spellStart"/>
+      <w:r>
+        <w:rPr>
+          <w:rFonts w:ascii="Arial" w:hAnsi="Arial" w:cs="Arial"/>
+          <w:b/>
+          <w:color w:val="000000" w:themeColor="text1"/>
+          <w:sz w:val="32"/>
+          <w:szCs w:val="32"/>
+        </w:rPr>
+        <w:t>commits</w:t>
+      </w:r>
+      <w:proofErr w:type="spellEnd"/>
+      <w:r>
+        <w:rPr>
+          <w:rFonts w:ascii="Arial" w:hAnsi="Arial" w:cs="Arial"/>
+          <w:b/>
+          <w:color w:val="000000" w:themeColor="text1"/>
+          <w:sz w:val="32"/>
+          <w:szCs w:val="32"/>
+        </w:rPr>
+        <w:t>.</w:t>
+      </w:r>
+    </w:p>
+    <w:p>
+      <w:pPr>
+        <w:rPr>
+          <w:rFonts w:ascii="Arial" w:hAnsi="Arial" w:cs="Arial"/>
+          <w:b/>
+          <w:color w:val="FF0000"/>
+          <w:sz w:val="32"/>
+          <w:szCs w:val="32"/>
+          <w:lang w:val="en-US"/>
+        </w:rPr>
+      </w:pPr>
+      <w:proofErr w:type="spellStart"/>
+      <w:proofErr w:type="gramStart"/>
+      <w:r>
+        <w:rPr>
+          <w:rFonts w:ascii="Arial" w:hAnsi="Arial" w:cs="Arial"/>
+          <w:b/>
+          <w:color w:val="FF0000"/>
+          <w:sz w:val="32"/>
+          <w:szCs w:val="32"/>
+          <w:lang w:val="en-US"/>
+        </w:rPr>
+        <w:t>git</w:t>
+      </w:r>
+      <w:proofErr w:type="spellEnd"/>
+      <w:proofErr w:type="gramEnd"/>
+      <w:r>
+        <w:rPr>
+          <w:rFonts w:ascii="Arial" w:hAnsi="Arial" w:cs="Arial"/>
+          <w:b/>
+          <w:color w:val="FF0000"/>
+          <w:sz w:val="32"/>
+          <w:szCs w:val="32"/>
+          <w:lang w:val="en-US"/>
+        </w:rPr>
+        <w:t xml:space="preserve"> reset –mixed </w:t>
+      </w:r>
+      <w:r>
+        <w:rPr>
+          <w:rFonts w:ascii="Arial" w:hAnsi="Arial" w:cs="Arial"/>
+          <w:b/>
+          <w:color w:val="FF0000"/>
+          <w:sz w:val="32"/>
+          <w:szCs w:val="32"/>
+          <w:lang w:val="en-US"/>
+        </w:rPr>
+        <w:t>*id del commit*</w:t>
+      </w:r>
+    </w:p>
+    <w:p>
+      <w:pPr>
+        <w:rPr>
+          <w:rFonts w:ascii="Arial" w:hAnsi="Arial" w:cs="Arial"/>
+          <w:b/>
+          <w:color w:val="000000" w:themeColor="text1"/>
+          <w:sz w:val="32"/>
+          <w:szCs w:val="32"/>
+        </w:rPr>
+      </w:pPr>
+      <w:r>
+        <w:rPr>
+          <w:rFonts w:ascii="Arial" w:hAnsi="Arial" w:cs="Arial"/>
+          <w:b/>
+          <w:color w:val="000000" w:themeColor="text1"/>
+          <w:sz w:val="32"/>
+          <w:szCs w:val="32"/>
+        </w:rPr>
+        <w:t xml:space="preserve">Para ir a un punto de </w:t>
+      </w:r>
+      <w:r>
+        <w:rPr>
+          <w:rFonts w:ascii="Arial" w:hAnsi="Arial" w:cs="Arial"/>
+          <w:b/>
+          <w:color w:val="000000" w:themeColor="text1"/>
+          <w:sz w:val="32"/>
+          <w:szCs w:val="32"/>
+        </w:rPr>
+        <w:t xml:space="preserve">los </w:t>
+      </w:r>
+      <w:proofErr w:type="spellStart"/>
+      <w:r>
+        <w:rPr>
+          <w:rFonts w:ascii="Arial" w:hAnsi="Arial" w:cs="Arial"/>
+          <w:b/>
+          <w:color w:val="000000" w:themeColor="text1"/>
+          <w:sz w:val="32"/>
+          <w:szCs w:val="32"/>
+        </w:rPr>
+        <w:t>itos</w:t>
+      </w:r>
+      <w:proofErr w:type="spellEnd"/>
+      <w:r>
+        <w:rPr>
+          <w:rFonts w:ascii="Arial" w:hAnsi="Arial" w:cs="Arial"/>
+          <w:b/>
+          <w:color w:val="000000" w:themeColor="text1"/>
+          <w:sz w:val="32"/>
+          <w:szCs w:val="32"/>
+        </w:rPr>
+        <w:t xml:space="preserve">, evitando los </w:t>
+      </w:r>
+      <w:proofErr w:type="spellStart"/>
+      <w:r>
+        <w:rPr>
+          <w:rFonts w:ascii="Arial" w:hAnsi="Arial" w:cs="Arial"/>
+          <w:b/>
+          <w:color w:val="000000" w:themeColor="text1"/>
+          <w:sz w:val="32"/>
+          <w:szCs w:val="32"/>
+        </w:rPr>
+        <w:t>commit</w:t>
+      </w:r>
+      <w:proofErr w:type="spellEnd"/>
+      <w:r>
+        <w:rPr>
+          <w:rFonts w:ascii="Arial" w:hAnsi="Arial" w:cs="Arial"/>
+          <w:b/>
+          <w:color w:val="000000" w:themeColor="text1"/>
+          <w:sz w:val="32"/>
+          <w:szCs w:val="32"/>
+        </w:rPr>
+        <w:t xml:space="preserve"> que se hicieron desde ese punto en adelante pero con los cambios aun mantenidos.</w:t>
+      </w:r>
+    </w:p>
+    <w:p>
+      <w:pPr>
+        <w:rPr>
+          <w:rFonts w:ascii="Arial" w:hAnsi="Arial" w:cs="Arial"/>
+          <w:b/>
+          <w:color w:val="1F4E79" w:themeColor="accent1" w:themeShade="80"/>
+          <w:sz w:val="32"/>
+          <w:szCs w:val="32"/>
+        </w:rPr>
+      </w:pPr>
+    </w:p>
+    <w:p>
+      <w:pPr>
+        <w:rPr>
+          <w:rFonts w:ascii="Arial" w:hAnsi="Arial" w:cs="Arial"/>
+          <w:b/>
+          <w:color w:val="1F4E79" w:themeColor="accent1" w:themeShade="80"/>
+          <w:sz w:val="32"/>
+          <w:szCs w:val="32"/>
+        </w:rPr>
+      </w:pPr>
+      <w:r>
+        <w:rPr>
+          <w:rFonts w:ascii="Arial" w:hAnsi="Arial" w:cs="Arial"/>
+          <w:b/>
+          <w:color w:val="1F4E79" w:themeColor="accent1" w:themeShade="80"/>
+          <w:sz w:val="32"/>
+          <w:szCs w:val="32"/>
+        </w:rPr>
+        <w:t>GIT IGNORE</w:t>
+      </w:r>
+    </w:p>
+    <w:p>
+      <w:pPr>
+        <w:rPr>
+          <w:rFonts w:ascii="Arial" w:hAnsi="Arial" w:cs="Arial"/>
+          <w:b/>
+          <w:color w:val="000000" w:themeColor="text1"/>
+          <w:sz w:val="32"/>
+          <w:szCs w:val="32"/>
+        </w:rPr>
+      </w:pPr>
+      <w:r>
+        <w:rPr>
+          <w:rFonts w:ascii="Arial" w:hAnsi="Arial" w:cs="Arial"/>
+          <w:b/>
+          <w:color w:val="000000" w:themeColor="text1"/>
+          <w:sz w:val="32"/>
+          <w:szCs w:val="32"/>
+        </w:rPr>
+        <w:t xml:space="preserve">Sirve para hacer que </w:t>
+      </w:r>
+      <w:proofErr w:type="spellStart"/>
+      <w:r>
+        <w:rPr>
+          <w:rFonts w:ascii="Arial" w:hAnsi="Arial" w:cs="Arial"/>
+          <w:b/>
+          <w:color w:val="000000" w:themeColor="text1"/>
+          <w:sz w:val="32"/>
+          <w:szCs w:val="32"/>
+        </w:rPr>
+        <w:t>git</w:t>
+      </w:r>
+      <w:proofErr w:type="spellEnd"/>
+      <w:r>
+        <w:rPr>
+          <w:rFonts w:ascii="Arial" w:hAnsi="Arial" w:cs="Arial"/>
+          <w:b/>
+          <w:color w:val="000000" w:themeColor="text1"/>
+          <w:sz w:val="32"/>
+          <w:szCs w:val="32"/>
+        </w:rPr>
+        <w:t xml:space="preserve"> ignore ciertos archivos que no quieres que este lleve control.</w:t>
+      </w:r>
+    </w:p>
+    <w:p>
+      <w:pPr>
+        <w:pStyle w:val="Prrafodelista"/>
+        <w:numPr>
+          <w:ilvl w:val="0"/>
+          <w:numId w:val="1"/>
+        </w:numPr>
+        <w:rPr>
+          <w:rFonts w:ascii="Arial" w:hAnsi="Arial" w:cs="Arial"/>
+          <w:b/>
+          <w:color w:val="000000" w:themeColor="text1"/>
+          <w:sz w:val="32"/>
+          <w:szCs w:val="32"/>
+        </w:rPr>
+      </w:pPr>
+      <w:r>
+        <w:rPr>
+          <w:rFonts w:ascii="Arial" w:hAnsi="Arial" w:cs="Arial"/>
+          <w:b/>
+          <w:color w:val="000000" w:themeColor="text1"/>
+          <w:sz w:val="32"/>
+          <w:szCs w:val="32"/>
+        </w:rPr>
+        <w:t>Se crea un documento de texto con el nombre “.</w:t>
+      </w:r>
+      <w:proofErr w:type="spellStart"/>
+      <w:r>
+        <w:rPr>
+          <w:rFonts w:ascii="Arial" w:hAnsi="Arial" w:cs="Arial"/>
+          <w:b/>
+          <w:color w:val="000000" w:themeColor="text1"/>
+          <w:sz w:val="32"/>
+          <w:szCs w:val="32"/>
+        </w:rPr>
+        <w:t>gitignore</w:t>
+      </w:r>
+      <w:proofErr w:type="spellEnd"/>
+      <w:proofErr w:type="gramStart"/>
+      <w:r>
+        <w:rPr>
+          <w:rFonts w:ascii="Arial" w:hAnsi="Arial" w:cs="Arial"/>
+          <w:b/>
+          <w:color w:val="000000" w:themeColor="text1"/>
+          <w:sz w:val="32"/>
+          <w:szCs w:val="32"/>
+        </w:rPr>
+        <w:t>” ;</w:t>
+      </w:r>
+      <w:proofErr w:type="gramEnd"/>
+      <w:r>
+        <w:rPr>
+          <w:rFonts w:ascii="Arial" w:hAnsi="Arial" w:cs="Arial"/>
+          <w:b/>
+          <w:color w:val="000000" w:themeColor="text1"/>
+          <w:sz w:val="32"/>
+          <w:szCs w:val="32"/>
+        </w:rPr>
+        <w:t xml:space="preserve"> este tiene que estar a la misma altura que la carpeta principal de </w:t>
+      </w:r>
+      <w:proofErr w:type="spellStart"/>
+      <w:r>
+        <w:rPr>
+          <w:rFonts w:ascii="Arial" w:hAnsi="Arial" w:cs="Arial"/>
+          <w:b/>
+          <w:color w:val="000000" w:themeColor="text1"/>
+          <w:sz w:val="32"/>
+          <w:szCs w:val="32"/>
+        </w:rPr>
+        <w:t>git</w:t>
+      </w:r>
+      <w:proofErr w:type="spellEnd"/>
+      <w:r>
+        <w:rPr>
+          <w:rFonts w:ascii="Arial" w:hAnsi="Arial" w:cs="Arial"/>
+          <w:b/>
+          <w:color w:val="000000" w:themeColor="text1"/>
+          <w:sz w:val="32"/>
+          <w:szCs w:val="32"/>
+        </w:rPr>
+        <w:t xml:space="preserve"> “.</w:t>
+      </w:r>
+      <w:proofErr w:type="spellStart"/>
+      <w:r>
+        <w:rPr>
+          <w:rFonts w:ascii="Arial" w:hAnsi="Arial" w:cs="Arial"/>
+          <w:b/>
+          <w:color w:val="000000" w:themeColor="text1"/>
+          <w:sz w:val="32"/>
+          <w:szCs w:val="32"/>
+        </w:rPr>
+        <w:t>git</w:t>
+      </w:r>
+      <w:proofErr w:type="spellEnd"/>
+      <w:r>
+        <w:rPr>
+          <w:rFonts w:ascii="Arial" w:hAnsi="Arial" w:cs="Arial"/>
+          <w:b/>
+          <w:color w:val="000000" w:themeColor="text1"/>
+          <w:sz w:val="32"/>
+          <w:szCs w:val="32"/>
+        </w:rPr>
+        <w:t>”.</w:t>
+      </w:r>
+    </w:p>
+    <w:p>
+      <w:pPr>
+        <w:rPr>
+          <w:rFonts w:ascii="Arial" w:hAnsi="Arial" w:cs="Arial"/>
+          <w:b/>
+          <w:color w:val="000000" w:themeColor="text1"/>
+          <w:sz w:val="32"/>
+          <w:szCs w:val="32"/>
+        </w:rPr>
+      </w:pPr>
+    </w:p>
+    <w:p>
+      <w:pPr>
+        <w:pStyle w:val="Prrafodelista"/>
+        <w:numPr>
+          <w:ilvl w:val="0"/>
+          <w:numId w:val="1"/>
+        </w:numPr>
+        <w:rPr>
+          <w:rFonts w:ascii="Arial" w:hAnsi="Arial" w:cs="Arial"/>
+          <w:b/>
+          <w:color w:val="000000" w:themeColor="text1"/>
+          <w:sz w:val="32"/>
+          <w:szCs w:val="32"/>
+        </w:rPr>
+      </w:pPr>
+      <w:r>
+        <w:rPr>
+          <w:rFonts w:ascii="Arial" w:hAnsi="Arial" w:cs="Arial"/>
+          <w:b/>
+          <w:color w:val="000000" w:themeColor="text1"/>
+          <w:sz w:val="32"/>
+          <w:szCs w:val="32"/>
+        </w:rPr>
+        <w:t>Dentro del documento se pone el nombre de los archivos que quieres que sean ignorados, lo</w:t>
+      </w:r>
       <w:bookmarkStart w:id="0" w:name="_GoBack"/>
       <w:bookmarkEnd w:id="0"/>
-    </w:p>
-    <w:p>
-      <w:pPr>
-        <w:rPr>
-          <w:rFonts w:ascii="Arial" w:hAnsi="Arial" w:cs="Arial"/>
-          <w:b/>
-          <w:color w:val="FF0000"/>
-          <w:sz w:val="32"/>
-          <w:szCs w:val="32"/>
-          <w:lang w:val="en-US"/>
-        </w:rPr>
-      </w:pPr>
-      <w:proofErr w:type="spellStart"/>
-      <w:proofErr w:type="gramStart"/>
-      <w:r>
-        <w:rPr>
-          <w:rFonts w:ascii="Arial" w:hAnsi="Arial" w:cs="Arial"/>
-          <w:b/>
-          <w:color w:val="FF0000"/>
-          <w:sz w:val="32"/>
-          <w:szCs w:val="32"/>
-          <w:lang w:val="en-US"/>
-        </w:rPr>
-        <w:t>git</w:t>
-      </w:r>
-      <w:proofErr w:type="spellEnd"/>
-      <w:proofErr w:type="gramEnd"/>
-      <w:r>
-        <w:rPr>
-          <w:rFonts w:ascii="Arial" w:hAnsi="Arial" w:cs="Arial"/>
-          <w:b/>
-          <w:color w:val="FF0000"/>
-          <w:sz w:val="32"/>
-          <w:szCs w:val="32"/>
-          <w:lang w:val="en-US"/>
-        </w:rPr>
-        <w:t xml:space="preserve"> reset –hard *id del commit*</w:t>
-      </w:r>
-    </w:p>
-    <w:p>
-      <w:pPr>
-        <w:rPr>
-          <w:rFonts w:ascii="Arial" w:hAnsi="Arial" w:cs="Arial"/>
-          <w:b/>
-          <w:color w:val="000000" w:themeColor="text1"/>
-          <w:sz w:val="32"/>
-          <w:szCs w:val="32"/>
-        </w:rPr>
-      </w:pPr>
-      <w:r>
-        <w:rPr>
-          <w:rFonts w:ascii="Arial" w:hAnsi="Arial" w:cs="Arial"/>
-          <w:b/>
-          <w:color w:val="000000" w:themeColor="text1"/>
-          <w:sz w:val="32"/>
-          <w:szCs w:val="32"/>
-        </w:rPr>
-        <w:t xml:space="preserve">Para recuperar archivos en </w:t>
-      </w:r>
-      <w:proofErr w:type="spellStart"/>
-      <w:r>
-        <w:rPr>
-          <w:rFonts w:ascii="Arial" w:hAnsi="Arial" w:cs="Arial"/>
-          <w:b/>
-          <w:color w:val="000000" w:themeColor="text1"/>
-          <w:sz w:val="32"/>
-          <w:szCs w:val="32"/>
-        </w:rPr>
-        <w:t>algun</w:t>
-      </w:r>
-      <w:proofErr w:type="spellEnd"/>
-      <w:r>
-        <w:rPr>
-          <w:rFonts w:ascii="Arial" w:hAnsi="Arial" w:cs="Arial"/>
-          <w:b/>
-          <w:color w:val="000000" w:themeColor="text1"/>
-          <w:sz w:val="32"/>
-          <w:szCs w:val="32"/>
-        </w:rPr>
-        <w:t xml:space="preserve"> punto de todos los </w:t>
-      </w:r>
-      <w:proofErr w:type="spellStart"/>
-      <w:r>
-        <w:rPr>
-          <w:rFonts w:ascii="Arial" w:hAnsi="Arial" w:cs="Arial"/>
-          <w:b/>
-          <w:color w:val="000000" w:themeColor="text1"/>
-          <w:sz w:val="32"/>
-          <w:szCs w:val="32"/>
-        </w:rPr>
-        <w:t>commit</w:t>
-      </w:r>
-      <w:proofErr w:type="spellEnd"/>
-      <w:r>
-        <w:rPr>
-          <w:rFonts w:ascii="Arial" w:hAnsi="Arial" w:cs="Arial"/>
-          <w:b/>
-          <w:color w:val="000000" w:themeColor="text1"/>
-          <w:sz w:val="32"/>
-          <w:szCs w:val="32"/>
-        </w:rPr>
-        <w:t xml:space="preserve"> guardados.</w:t>
-      </w:r>
-    </w:p>
-    <w:p>
-      <w:pPr>
-        <w:rPr>
-          <w:rFonts w:ascii="Arial" w:hAnsi="Arial" w:cs="Arial"/>
-          <w:b/>
-          <w:color w:val="FF0000"/>
-          <w:sz w:val="32"/>
-          <w:szCs w:val="32"/>
-        </w:rPr>
-      </w:pPr>
-      <w:proofErr w:type="spellStart"/>
-      <w:proofErr w:type="gramStart"/>
-      <w:r>
-        <w:rPr>
-          <w:rFonts w:ascii="Arial" w:hAnsi="Arial" w:cs="Arial"/>
-          <w:b/>
-          <w:color w:val="FF0000"/>
-          <w:sz w:val="32"/>
-          <w:szCs w:val="32"/>
-        </w:rPr>
-        <w:t>git</w:t>
-      </w:r>
-      <w:proofErr w:type="spellEnd"/>
-      <w:proofErr w:type="gramEnd"/>
-      <w:r>
-        <w:rPr>
-          <w:rFonts w:ascii="Arial" w:hAnsi="Arial" w:cs="Arial"/>
-          <w:b/>
-          <w:color w:val="FF0000"/>
-          <w:sz w:val="32"/>
-          <w:szCs w:val="32"/>
-        </w:rPr>
-        <w:t xml:space="preserve"> </w:t>
-      </w:r>
-      <w:proofErr w:type="spellStart"/>
-      <w:r>
-        <w:rPr>
-          <w:rFonts w:ascii="Arial" w:hAnsi="Arial" w:cs="Arial"/>
-          <w:b/>
-          <w:color w:val="FF0000"/>
-          <w:sz w:val="32"/>
-          <w:szCs w:val="32"/>
-        </w:rPr>
-        <w:t>reflog</w:t>
-      </w:r>
-      <w:proofErr w:type="spellEnd"/>
-    </w:p>
-    <w:p>
-      <w:pPr>
-        <w:rPr>
-          <w:rFonts w:ascii="Arial" w:hAnsi="Arial" w:cs="Arial"/>
-          <w:b/>
-          <w:color w:val="000000" w:themeColor="text1"/>
-          <w:sz w:val="32"/>
-          <w:szCs w:val="32"/>
-        </w:rPr>
-      </w:pPr>
-      <w:r>
-        <w:rPr>
-          <w:rFonts w:ascii="Arial" w:hAnsi="Arial" w:cs="Arial"/>
-          <w:b/>
-          <w:color w:val="000000" w:themeColor="text1"/>
-          <w:sz w:val="32"/>
-          <w:szCs w:val="32"/>
-        </w:rPr>
-        <w:t xml:space="preserve">Para mostrar el histórico de todos los </w:t>
-      </w:r>
-      <w:proofErr w:type="spellStart"/>
-      <w:r>
-        <w:rPr>
-          <w:rFonts w:ascii="Arial" w:hAnsi="Arial" w:cs="Arial"/>
-          <w:b/>
-          <w:color w:val="000000" w:themeColor="text1"/>
-          <w:sz w:val="32"/>
-          <w:szCs w:val="32"/>
-        </w:rPr>
-        <w:t>commits</w:t>
-      </w:r>
-      <w:proofErr w:type="spellEnd"/>
-      <w:r>
-        <w:rPr>
-          <w:rFonts w:ascii="Arial" w:hAnsi="Arial" w:cs="Arial"/>
-          <w:b/>
-          <w:color w:val="000000" w:themeColor="text1"/>
-          <w:sz w:val="32"/>
-          <w:szCs w:val="32"/>
-        </w:rPr>
-        <w:t>.</w:t>
-      </w:r>
-    </w:p>
-    <w:p>
-      <w:pPr>
-        <w:rPr>
-          <w:rFonts w:ascii="Arial" w:hAnsi="Arial" w:cs="Arial"/>
-          <w:b/>
-          <w:color w:val="FF0000"/>
-          <w:sz w:val="32"/>
-          <w:szCs w:val="32"/>
-          <w:lang w:val="en-US"/>
-        </w:rPr>
-      </w:pPr>
-      <w:proofErr w:type="spellStart"/>
-      <w:proofErr w:type="gramStart"/>
-      <w:r>
-        <w:rPr>
-          <w:rFonts w:ascii="Arial" w:hAnsi="Arial" w:cs="Arial"/>
-          <w:b/>
-          <w:color w:val="FF0000"/>
-          <w:sz w:val="32"/>
-          <w:szCs w:val="32"/>
-          <w:lang w:val="en-US"/>
-        </w:rPr>
-        <w:t>git</w:t>
-      </w:r>
-      <w:proofErr w:type="spellEnd"/>
-      <w:proofErr w:type="gramEnd"/>
-      <w:r>
-        <w:rPr>
-          <w:rFonts w:ascii="Arial" w:hAnsi="Arial" w:cs="Arial"/>
-          <w:b/>
-          <w:color w:val="FF0000"/>
-          <w:sz w:val="32"/>
-          <w:szCs w:val="32"/>
-          <w:lang w:val="en-US"/>
-        </w:rPr>
-        <w:t xml:space="preserve"> reset –mixed </w:t>
-      </w:r>
-      <w:r>
-        <w:rPr>
-          <w:rFonts w:ascii="Arial" w:hAnsi="Arial" w:cs="Arial"/>
-          <w:b/>
-          <w:color w:val="FF0000"/>
-          <w:sz w:val="32"/>
-          <w:szCs w:val="32"/>
-          <w:lang w:val="en-US"/>
-        </w:rPr>
-        <w:t>*id del commit*</w:t>
-      </w:r>
-    </w:p>
-    <w:p>
-      <w:pPr>
-        <w:rPr>
-          <w:rFonts w:ascii="Arial" w:hAnsi="Arial" w:cs="Arial"/>
-          <w:b/>
-          <w:color w:val="000000" w:themeColor="text1"/>
-          <w:sz w:val="32"/>
-          <w:szCs w:val="32"/>
-        </w:rPr>
-      </w:pPr>
-      <w:r>
-        <w:rPr>
-          <w:rFonts w:ascii="Arial" w:hAnsi="Arial" w:cs="Arial"/>
-          <w:b/>
-          <w:color w:val="000000" w:themeColor="text1"/>
-          <w:sz w:val="32"/>
-          <w:szCs w:val="32"/>
-        </w:rPr>
-        <w:t xml:space="preserve">Para ir a un punto de </w:t>
-      </w:r>
-      <w:r>
-        <w:rPr>
-          <w:rFonts w:ascii="Arial" w:hAnsi="Arial" w:cs="Arial"/>
-          <w:b/>
-          <w:color w:val="000000" w:themeColor="text1"/>
-          <w:sz w:val="32"/>
-          <w:szCs w:val="32"/>
-        </w:rPr>
-        <w:t xml:space="preserve">los </w:t>
-      </w:r>
-      <w:proofErr w:type="spellStart"/>
-      <w:r>
-        <w:rPr>
-          <w:rFonts w:ascii="Arial" w:hAnsi="Arial" w:cs="Arial"/>
-          <w:b/>
-          <w:color w:val="000000" w:themeColor="text1"/>
-          <w:sz w:val="32"/>
-          <w:szCs w:val="32"/>
-        </w:rPr>
-        <w:t>itos</w:t>
-      </w:r>
-      <w:proofErr w:type="spellEnd"/>
-      <w:r>
-        <w:rPr>
-          <w:rFonts w:ascii="Arial" w:hAnsi="Arial" w:cs="Arial"/>
-          <w:b/>
-          <w:color w:val="000000" w:themeColor="text1"/>
-          <w:sz w:val="32"/>
-          <w:szCs w:val="32"/>
-        </w:rPr>
-        <w:t xml:space="preserve">, evitando los </w:t>
-      </w:r>
-      <w:proofErr w:type="spellStart"/>
-      <w:r>
-        <w:rPr>
-          <w:rFonts w:ascii="Arial" w:hAnsi="Arial" w:cs="Arial"/>
-          <w:b/>
-          <w:color w:val="000000" w:themeColor="text1"/>
-          <w:sz w:val="32"/>
-          <w:szCs w:val="32"/>
-        </w:rPr>
-        <w:t>commit</w:t>
-      </w:r>
-      <w:proofErr w:type="spellEnd"/>
-      <w:r>
-        <w:rPr>
-          <w:rFonts w:ascii="Arial" w:hAnsi="Arial" w:cs="Arial"/>
-          <w:b/>
-          <w:color w:val="000000" w:themeColor="text1"/>
-          <w:sz w:val="32"/>
-          <w:szCs w:val="32"/>
-        </w:rPr>
-        <w:t xml:space="preserve"> que se hicieron desde ese punto en adelante pero con los cambios aun mantenidos.</w:t>
-      </w:r>
-    </w:p>
-    <w:p>
-      <w:pPr>
-        <w:rPr>
-          <w:rFonts w:ascii="Arial" w:hAnsi="Arial" w:cs="Arial"/>
-          <w:b/>
-          <w:color w:val="000000" w:themeColor="text1"/>
-          <w:sz w:val="32"/>
-          <w:szCs w:val="32"/>
-        </w:rPr>
-      </w:pPr>
+      <w:r>
+        <w:rPr>
+          <w:rFonts w:ascii="Arial" w:hAnsi="Arial" w:cs="Arial"/>
+          <w:b/>
+          <w:color w:val="000000" w:themeColor="text1"/>
+          <w:sz w:val="32"/>
+          <w:szCs w:val="32"/>
+        </w:rPr>
+        <w:t xml:space="preserve"> guardas  y ya</w:t>
+      </w:r>
     </w:p>
     <w:p>
       <w:pPr>
@@ -2089,6 +2304,103 @@
     </w:sectPr>
   </w:body>
 </w:document>
+</file>
+
+<file path=word/numbering.xml><?xml version="1.0" encoding="utf-8"?>
+<w:numbering xmlns:wpc="http://schemas.microsoft.com/office/word/2010/wordprocessingCanvas" xmlns:mc="http://schemas.openxmlformats.org/markup-compatibility/2006" xmlns:o="urn:schemas-microsoft-com:office:office" xmlns:r="http://schemas.openxmlformats.org/officeDocument/2006/relationships" xmlns:m="http://schemas.openxmlformats.org/officeDocument/2006/math" xmlns:v="urn:schemas-microsoft-com:vml" xmlns:wp14="http://schemas.microsoft.com/office/word/2010/wordprocessingDrawing" xmlns:wp="http://schemas.openxmlformats.org/drawingml/2006/wordprocessingDrawing" xmlns:w10="urn:schemas-microsoft-com:office:word" xmlns:w="http://schemas.openxmlformats.org/wordprocessingml/2006/main" xmlns:w14="http://schemas.microsoft.com/office/word/2010/wordml" xmlns:w15="http://schemas.microsoft.com/office/word/2012/wordml" xmlns:wpg="http://schemas.microsoft.com/office/word/2010/wordprocessingGroup" xmlns:wpi="http://schemas.microsoft.com/office/word/2010/wordprocessingInk" xmlns:wne="http://schemas.microsoft.com/office/word/2006/wordml" xmlns:wps="http://schemas.microsoft.com/office/word/2010/wordprocessingShape" mc:Ignorable="w14 w15 wp14">
+  <w:abstractNum w:abstractNumId="0" w15:restartNumberingAfterBreak="0">
+    <w:nsid w:val="592F18C8"/>
+    <w:multiLevelType w:val="hybridMultilevel"/>
+    <w:tmpl w:val="6A36072E"/>
+    <w:lvl w:ilvl="0" w:tplc="440A000F">
+      <w:start w:val="1"/>
+      <w:numFmt w:val="decimal"/>
+      <w:lvlText w:val="%1."/>
+      <w:lvlJc w:val="left"/>
+      <w:pPr>
+        <w:ind w:left="720" w:hanging="360"/>
+      </w:pPr>
+      <w:rPr>
+        <w:rFonts w:hint="default"/>
+      </w:rPr>
+    </w:lvl>
+    <w:lvl w:ilvl="1" w:tplc="440A0019" w:tentative="1">
+      <w:start w:val="1"/>
+      <w:numFmt w:val="lowerLetter"/>
+      <w:lvlText w:val="%2."/>
+      <w:lvlJc w:val="left"/>
+      <w:pPr>
+        <w:ind w:left="1440" w:hanging="360"/>
+      </w:pPr>
+    </w:lvl>
+    <w:lvl w:ilvl="2" w:tplc="440A001B" w:tentative="1">
+      <w:start w:val="1"/>
+      <w:numFmt w:val="lowerRoman"/>
+      <w:lvlText w:val="%3."/>
+      <w:lvlJc w:val="right"/>
+      <w:pPr>
+        <w:ind w:left="2160" w:hanging="180"/>
+      </w:pPr>
+    </w:lvl>
+    <w:lvl w:ilvl="3" w:tplc="440A000F" w:tentative="1">
+      <w:start w:val="1"/>
+      <w:numFmt w:val="decimal"/>
+      <w:lvlText w:val="%4."/>
+      <w:lvlJc w:val="left"/>
+      <w:pPr>
+        <w:ind w:left="2880" w:hanging="360"/>
+      </w:pPr>
+    </w:lvl>
+    <w:lvl w:ilvl="4" w:tplc="440A0019" w:tentative="1">
+      <w:start w:val="1"/>
+      <w:numFmt w:val="lowerLetter"/>
+      <w:lvlText w:val="%5."/>
+      <w:lvlJc w:val="left"/>
+      <w:pPr>
+        <w:ind w:left="3600" w:hanging="360"/>
+      </w:pPr>
+    </w:lvl>
+    <w:lvl w:ilvl="5" w:tplc="440A001B" w:tentative="1">
+      <w:start w:val="1"/>
+      <w:numFmt w:val="lowerRoman"/>
+      <w:lvlText w:val="%6."/>
+      <w:lvlJc w:val="right"/>
+      <w:pPr>
+        <w:ind w:left="4320" w:hanging="180"/>
+      </w:pPr>
+    </w:lvl>
+    <w:lvl w:ilvl="6" w:tplc="440A000F" w:tentative="1">
+      <w:start w:val="1"/>
+      <w:numFmt w:val="decimal"/>
+      <w:lvlText w:val="%7."/>
+      <w:lvlJc w:val="left"/>
+      <w:pPr>
+        <w:ind w:left="5040" w:hanging="360"/>
+      </w:pPr>
+    </w:lvl>
+    <w:lvl w:ilvl="7" w:tplc="440A0019" w:tentative="1">
+      <w:start w:val="1"/>
+      <w:numFmt w:val="lowerLetter"/>
+      <w:lvlText w:val="%8."/>
+      <w:lvlJc w:val="left"/>
+      <w:pPr>
+        <w:ind w:left="5760" w:hanging="360"/>
+      </w:pPr>
+    </w:lvl>
+    <w:lvl w:ilvl="8" w:tplc="440A001B" w:tentative="1">
+      <w:start w:val="1"/>
+      <w:numFmt w:val="lowerRoman"/>
+      <w:lvlText w:val="%9."/>
+      <w:lvlJc w:val="right"/>
+      <w:pPr>
+        <w:ind w:left="6480" w:hanging="180"/>
+      </w:pPr>
+    </w:lvl>
+  </w:abstractNum>
+  <w:num w:numId="1">
+    <w:abstractNumId w:val="0"/>
+  </w:num>
+</w:numbering>
 </file>
 
 <file path=word/styles.xml><?xml version="1.0" encoding="utf-8"?>
@@ -2512,6 +2824,17 @@
     <w:semiHidden/>
     <w:unhideWhenUsed/>
   </w:style>
+  <w:style w:type="paragraph" w:styleId="Prrafodelista">
+    <w:name w:val="List Paragraph"/>
+    <w:basedOn w:val="Normal"/>
+    <w:uiPriority w:val="34"/>
+    <w:qFormat/>
+    <w:rsid w:val="00D93E21"/>
+    <w:pPr>
+      <w:ind w:left="720"/>
+      <w:contextualSpacing/>
+    </w:pPr>
+  </w:style>
 </w:styles>
 </file>
 

</xml_diff>

<commit_message>
ultima actualizacion de comandos
</commit_message>
<xml_diff>
--- a/Comandos.docx
+++ b/Comandos.docx
@@ -4803,13 +4803,384 @@
         <w:rPr>
           <w:rFonts w:ascii="Arial" w:hAnsi="Arial" w:cs="Arial"/>
           <w:b/>
-          <w:color w:val="000000" w:themeColor="text1"/>
-          <w:sz w:val="32"/>
-          <w:szCs w:val="32"/>
-        </w:rPr>
-      </w:pPr>
+          <w:color w:val="FF0000"/>
+          <w:sz w:val="32"/>
+          <w:szCs w:val="32"/>
+        </w:rPr>
+      </w:pPr>
+      <w:r>
+        <w:rPr>
+          <w:rFonts w:ascii="Arial" w:hAnsi="Arial" w:cs="Arial"/>
+          <w:b/>
+          <w:color w:val="FF0000"/>
+          <w:sz w:val="32"/>
+          <w:szCs w:val="32"/>
+        </w:rPr>
+        <w:t>Para solicitar que otro usuario emplee los cambios que nosotros hemos hecho en uno de sus repositorios (</w:t>
+      </w:r>
+      <w:proofErr w:type="spellStart"/>
+      <w:r>
+        <w:rPr>
+          <w:rFonts w:ascii="Arial" w:hAnsi="Arial" w:cs="Arial"/>
+          <w:b/>
+          <w:color w:val="FF0000"/>
+          <w:sz w:val="32"/>
+          <w:szCs w:val="32"/>
+        </w:rPr>
+        <w:t>pull</w:t>
+      </w:r>
+      <w:proofErr w:type="spellEnd"/>
+      <w:r>
+        <w:rPr>
+          <w:rFonts w:ascii="Arial" w:hAnsi="Arial" w:cs="Arial"/>
+          <w:b/>
+          <w:color w:val="FF0000"/>
+          <w:sz w:val="32"/>
+          <w:szCs w:val="32"/>
+        </w:rPr>
+        <w:t xml:space="preserve"> </w:t>
+      </w:r>
+      <w:proofErr w:type="spellStart"/>
+      <w:r>
+        <w:rPr>
+          <w:rFonts w:ascii="Arial" w:hAnsi="Arial" w:cs="Arial"/>
+          <w:b/>
+          <w:color w:val="FF0000"/>
+          <w:sz w:val="32"/>
+          <w:szCs w:val="32"/>
+        </w:rPr>
+        <w:t>request</w:t>
+      </w:r>
+      <w:proofErr w:type="spellEnd"/>
+      <w:r>
+        <w:rPr>
+          <w:rFonts w:ascii="Arial" w:hAnsi="Arial" w:cs="Arial"/>
+          <w:b/>
+          <w:color w:val="FF0000"/>
+          <w:sz w:val="32"/>
+          <w:szCs w:val="32"/>
+        </w:rPr>
+        <w:t>)</w:t>
+      </w:r>
+    </w:p>
+    <w:p>
+      <w:pPr>
+        <w:rPr>
+          <w:rFonts w:ascii="Arial" w:hAnsi="Arial" w:cs="Arial"/>
+          <w:b/>
+          <w:color w:val="FF0000"/>
+          <w:sz w:val="32"/>
+          <w:szCs w:val="32"/>
+        </w:rPr>
+      </w:pPr>
+    </w:p>
+    <w:p>
+      <w:pPr>
+        <w:rPr>
+          <w:rFonts w:ascii="Arial" w:hAnsi="Arial" w:cs="Arial"/>
+          <w:b/>
+          <w:color w:val="000000" w:themeColor="text1"/>
+          <w:sz w:val="32"/>
+          <w:szCs w:val="32"/>
+          <w:lang w:val="en-US"/>
+        </w:rPr>
+      </w:pPr>
+      <w:r>
+        <w:rPr>
+          <w:rFonts w:ascii="Arial" w:hAnsi="Arial" w:cs="Arial"/>
+          <w:b/>
+          <w:color w:val="000000" w:themeColor="text1"/>
+          <w:sz w:val="32"/>
+          <w:szCs w:val="32"/>
+        </w:rPr>
+        <w:sym w:font="Wingdings" w:char="F0E0"/>
+      </w:r>
+      <w:r>
+        <w:rPr>
+          <w:rFonts w:ascii="Arial" w:hAnsi="Arial" w:cs="Arial"/>
+          <w:b/>
+          <w:color w:val="000000" w:themeColor="text1"/>
+          <w:sz w:val="32"/>
+          <w:szCs w:val="32"/>
+          <w:lang w:val="en-US"/>
+        </w:rPr>
+        <w:t xml:space="preserve">Dar click </w:t>
+      </w:r>
+      <w:proofErr w:type="spellStart"/>
+      <w:r>
+        <w:rPr>
+          <w:rFonts w:ascii="Arial" w:hAnsi="Arial" w:cs="Arial"/>
+          <w:b/>
+          <w:color w:val="000000" w:themeColor="text1"/>
+          <w:sz w:val="32"/>
+          <w:szCs w:val="32"/>
+          <w:lang w:val="en-US"/>
+        </w:rPr>
+        <w:t>en</w:t>
+      </w:r>
+      <w:proofErr w:type="spellEnd"/>
+      <w:r>
+        <w:rPr>
+          <w:rFonts w:ascii="Arial" w:hAnsi="Arial" w:cs="Arial"/>
+          <w:b/>
+          <w:color w:val="000000" w:themeColor="text1"/>
+          <w:sz w:val="32"/>
+          <w:szCs w:val="32"/>
+          <w:lang w:val="en-US"/>
+        </w:rPr>
+        <w:t xml:space="preserve"> “new pull request”</w:t>
+      </w:r>
+    </w:p>
+    <w:p>
+      <w:pPr>
+        <w:rPr>
+          <w:rFonts w:ascii="Arial" w:hAnsi="Arial" w:cs="Arial"/>
+          <w:b/>
+          <w:color w:val="000000" w:themeColor="text1"/>
+          <w:sz w:val="32"/>
+          <w:szCs w:val="32"/>
+        </w:rPr>
+      </w:pPr>
+      <w:r>
+        <w:rPr>
+          <w:rFonts w:ascii="Arial" w:hAnsi="Arial" w:cs="Arial"/>
+          <w:b/>
+          <w:color w:val="000000" w:themeColor="text1"/>
+          <w:sz w:val="32"/>
+          <w:szCs w:val="32"/>
+          <w:lang w:val="en-US"/>
+        </w:rPr>
+        <w:lastRenderedPageBreak/>
+        <w:sym w:font="Wingdings" w:char="F0E0"/>
+      </w:r>
+      <w:r>
+        <w:rPr>
+          <w:rFonts w:ascii="Arial" w:hAnsi="Arial" w:cs="Arial"/>
+          <w:b/>
+          <w:color w:val="000000" w:themeColor="text1"/>
+          <w:sz w:val="32"/>
+          <w:szCs w:val="32"/>
+        </w:rPr>
+        <w:t>Se mostrara una ventana re</w:t>
+      </w:r>
+      <w:r>
+        <w:rPr>
+          <w:rFonts w:ascii="Arial" w:hAnsi="Arial" w:cs="Arial"/>
+          <w:b/>
+          <w:color w:val="000000" w:themeColor="text1"/>
+          <w:sz w:val="32"/>
+          <w:szCs w:val="32"/>
+        </w:rPr>
+        <w:t xml:space="preserve">sumen de </w:t>
+      </w:r>
+      <w:proofErr w:type="spellStart"/>
+      <w:r>
+        <w:rPr>
+          <w:rFonts w:ascii="Arial" w:hAnsi="Arial" w:cs="Arial"/>
+          <w:b/>
+          <w:color w:val="000000" w:themeColor="text1"/>
+          <w:sz w:val="32"/>
+          <w:szCs w:val="32"/>
+        </w:rPr>
+        <w:t>cuales</w:t>
+      </w:r>
+      <w:proofErr w:type="spellEnd"/>
+      <w:r>
+        <w:rPr>
+          <w:rFonts w:ascii="Arial" w:hAnsi="Arial" w:cs="Arial"/>
+          <w:b/>
+          <w:color w:val="000000" w:themeColor="text1"/>
+          <w:sz w:val="32"/>
+          <w:szCs w:val="32"/>
+        </w:rPr>
+        <w:t xml:space="preserve"> son los cambios, se da clic en “créate </w:t>
+      </w:r>
+      <w:proofErr w:type="spellStart"/>
+      <w:r>
+        <w:rPr>
+          <w:rFonts w:ascii="Arial" w:hAnsi="Arial" w:cs="Arial"/>
+          <w:b/>
+          <w:color w:val="000000" w:themeColor="text1"/>
+          <w:sz w:val="32"/>
+          <w:szCs w:val="32"/>
+        </w:rPr>
+        <w:t>pull</w:t>
+      </w:r>
+      <w:proofErr w:type="spellEnd"/>
+      <w:r>
+        <w:rPr>
+          <w:rFonts w:ascii="Arial" w:hAnsi="Arial" w:cs="Arial"/>
+          <w:b/>
+          <w:color w:val="000000" w:themeColor="text1"/>
+          <w:sz w:val="32"/>
+          <w:szCs w:val="32"/>
+        </w:rPr>
+        <w:t xml:space="preserve"> </w:t>
+      </w:r>
+      <w:proofErr w:type="spellStart"/>
+      <w:r>
+        <w:rPr>
+          <w:rFonts w:ascii="Arial" w:hAnsi="Arial" w:cs="Arial"/>
+          <w:b/>
+          <w:color w:val="000000" w:themeColor="text1"/>
+          <w:sz w:val="32"/>
+          <w:szCs w:val="32"/>
+        </w:rPr>
+        <w:t>request</w:t>
+      </w:r>
+      <w:proofErr w:type="spellEnd"/>
+      <w:r>
+        <w:rPr>
+          <w:rFonts w:ascii="Arial" w:hAnsi="Arial" w:cs="Arial"/>
+          <w:b/>
+          <w:color w:val="000000" w:themeColor="text1"/>
+          <w:sz w:val="32"/>
+          <w:szCs w:val="32"/>
+        </w:rPr>
+        <w:t>” y llenas los campos.</w:t>
+      </w:r>
+    </w:p>
+    <w:p>
+      <w:pPr>
+        <w:rPr>
+          <w:rFonts w:ascii="Arial" w:hAnsi="Arial" w:cs="Arial"/>
+          <w:b/>
+          <w:color w:val="000000" w:themeColor="text1"/>
+          <w:sz w:val="32"/>
+          <w:szCs w:val="32"/>
+        </w:rPr>
+      </w:pPr>
+    </w:p>
+    <w:p>
+      <w:pPr>
+        <w:rPr>
+          <w:rFonts w:ascii="Arial" w:hAnsi="Arial" w:cs="Arial"/>
+          <w:b/>
+          <w:color w:val="FF0000"/>
+          <w:sz w:val="32"/>
+          <w:szCs w:val="32"/>
+        </w:rPr>
+      </w:pPr>
+      <w:r>
+        <w:rPr>
+          <w:rFonts w:ascii="Arial" w:hAnsi="Arial" w:cs="Arial"/>
+          <w:b/>
+          <w:color w:val="FF0000"/>
+          <w:sz w:val="32"/>
+          <w:szCs w:val="32"/>
+        </w:rPr>
+        <w:t>Para aceptar los cambios que un usuario externo haya hecho</w:t>
+      </w:r>
+    </w:p>
+    <w:p>
+      <w:pPr>
+        <w:rPr>
+          <w:rFonts w:ascii="Arial" w:hAnsi="Arial" w:cs="Arial"/>
+          <w:b/>
+          <w:color w:val="000000" w:themeColor="text1"/>
+          <w:sz w:val="32"/>
+          <w:szCs w:val="32"/>
+        </w:rPr>
+      </w:pPr>
+      <w:r>
+        <w:rPr>
+          <w:rFonts w:ascii="Arial" w:hAnsi="Arial" w:cs="Arial"/>
+          <w:b/>
+          <w:color w:val="000000" w:themeColor="text1"/>
+          <w:sz w:val="32"/>
+          <w:szCs w:val="32"/>
+        </w:rPr>
+        <w:sym w:font="Wingdings" w:char="F0E0"/>
+      </w:r>
+      <w:r>
+        <w:rPr>
+          <w:rFonts w:ascii="Arial" w:hAnsi="Arial" w:cs="Arial"/>
+          <w:b/>
+          <w:color w:val="000000" w:themeColor="text1"/>
+          <w:sz w:val="32"/>
+          <w:szCs w:val="32"/>
+        </w:rPr>
+        <w:t>Dar clic en “</w:t>
+      </w:r>
+      <w:proofErr w:type="spellStart"/>
+      <w:r>
+        <w:rPr>
+          <w:rFonts w:ascii="Arial" w:hAnsi="Arial" w:cs="Arial"/>
+          <w:b/>
+          <w:color w:val="000000" w:themeColor="text1"/>
+          <w:sz w:val="32"/>
+          <w:szCs w:val="32"/>
+        </w:rPr>
+        <w:t>Merge</w:t>
+      </w:r>
+      <w:proofErr w:type="spellEnd"/>
+      <w:r>
+        <w:rPr>
+          <w:rFonts w:ascii="Arial" w:hAnsi="Arial" w:cs="Arial"/>
+          <w:b/>
+          <w:color w:val="000000" w:themeColor="text1"/>
+          <w:sz w:val="32"/>
+          <w:szCs w:val="32"/>
+        </w:rPr>
+        <w:t xml:space="preserve"> </w:t>
+      </w:r>
+      <w:proofErr w:type="spellStart"/>
+      <w:r>
+        <w:rPr>
+          <w:rFonts w:ascii="Arial" w:hAnsi="Arial" w:cs="Arial"/>
+          <w:b/>
+          <w:color w:val="000000" w:themeColor="text1"/>
+          <w:sz w:val="32"/>
+          <w:szCs w:val="32"/>
+        </w:rPr>
+        <w:t>pull</w:t>
+      </w:r>
+      <w:proofErr w:type="spellEnd"/>
+      <w:r>
+        <w:rPr>
+          <w:rFonts w:ascii="Arial" w:hAnsi="Arial" w:cs="Arial"/>
+          <w:b/>
+          <w:color w:val="000000" w:themeColor="text1"/>
+          <w:sz w:val="32"/>
+          <w:szCs w:val="32"/>
+        </w:rPr>
+        <w:t xml:space="preserve"> </w:t>
+      </w:r>
+      <w:proofErr w:type="spellStart"/>
+      <w:r>
+        <w:rPr>
+          <w:rFonts w:ascii="Arial" w:hAnsi="Arial" w:cs="Arial"/>
+          <w:b/>
+          <w:color w:val="000000" w:themeColor="text1"/>
+          <w:sz w:val="32"/>
+          <w:szCs w:val="32"/>
+        </w:rPr>
+        <w:t>request</w:t>
+      </w:r>
+      <w:proofErr w:type="spellEnd"/>
+      <w:r>
+        <w:rPr>
+          <w:rFonts w:ascii="Arial" w:hAnsi="Arial" w:cs="Arial"/>
+          <w:b/>
+          <w:color w:val="000000" w:themeColor="text1"/>
+          <w:sz w:val="32"/>
+          <w:szCs w:val="32"/>
+        </w:rPr>
+        <w:t>” y se confirma.</w:t>
+      </w:r>
       <w:bookmarkStart w:id="0" w:name="_GoBack"/>
       <w:bookmarkEnd w:id="0"/>
+    </w:p>
+    <w:p>
+      <w:pPr>
+        <w:rPr>
+          <w:rFonts w:ascii="Arial" w:hAnsi="Arial" w:cs="Arial"/>
+          <w:b/>
+          <w:color w:val="000000" w:themeColor="text1"/>
+          <w:sz w:val="32"/>
+          <w:szCs w:val="32"/>
+        </w:rPr>
+      </w:pPr>
     </w:p>
     <w:p>
       <w:pPr>

</xml_diff>